<commit_message>
my answer and deep seek answers added
</commit_message>
<xml_diff>
--- a/Assignment2.docx
+++ b/Assignment2.docx
@@ -23,47 +23,29 @@
         <w:fldChar w:fldCharType="end"/>
       </w:r>
       <w:r>
-        <w:t xml:space="preserve">The </w:t>
-      </w:r>
-      <w:r>
-        <w:t>Early childhood</w:t>
-      </w:r>
+        <w:t xml:space="preserve">The Early childhood curriculum of New Zealand, </w:t>
+      </w:r>
+      <w:proofErr w:type="spellStart"/>
+      <w:r>
+        <w:t>Te</w:t>
+      </w:r>
+      <w:proofErr w:type="spellEnd"/>
       <w:r>
         <w:t xml:space="preserve"> </w:t>
       </w:r>
-      <w:r>
-        <w:t>curriculum</w:t>
-      </w:r>
-      <w:r>
-        <w:t xml:space="preserve"> of New Zealand, </w:t>
-      </w:r>
       <w:proofErr w:type="spellStart"/>
       <w:r>
-        <w:t>Te</w:t>
+        <w:t>Whāriki</w:t>
       </w:r>
       <w:proofErr w:type="spellEnd"/>
       <w:r>
-        <w:t xml:space="preserve"> </w:t>
-      </w:r>
-      <w:proofErr w:type="spellStart"/>
-      <w:r>
-        <w:t>Whāriki</w:t>
-      </w:r>
-      <w:proofErr w:type="spellEnd"/>
-      <w:r>
         <w:t xml:space="preserve"> is a bicultural framework </w:t>
       </w:r>
       <w:r>
         <w:t xml:space="preserve">which </w:t>
       </w:r>
       <w:r>
-        <w:t xml:space="preserve">is based on many </w:t>
-      </w:r>
-      <w:r>
-        <w:t>Māori</w:t>
-      </w:r>
-      <w:r>
-        <w:t xml:space="preserve"> and western theories related to learning and development.</w:t>
+        <w:t>is based on many Māori and western theories related to learning and development.</w:t>
       </w:r>
     </w:p>
     <w:p/>
@@ -103,14 +85,9 @@
       <w:r>
         <w:t xml:space="preserve">describes </w:t>
       </w:r>
-      <w:proofErr w:type="gramStart"/>
-      <w:r>
-        <w:t xml:space="preserve">that  </w:t>
-      </w:r>
-      <w:r>
-        <w:t>learning</w:t>
-      </w:r>
-      <w:proofErr w:type="gramEnd"/>
+      <w:r>
+        <w:t>that learning</w:t>
+      </w:r>
       <w:r>
         <w:t xml:space="preserve"> is mainly a process which is based on social interactions and </w:t>
       </w:r>
@@ -275,7 +252,6 @@
               <v:path gradientshapeok="t" o:connecttype="rect"/>
             </v:shapetype>
             <v:shape id="Text Box 2" o:spid="_x0000_s1026" type="#_x0000_t202" alt="[Limited Sharing]" style="position:absolute;margin-left:0;margin-top:0;width:89.05pt;height:29.15pt;z-index:251659264;visibility:visible;mso-wrap-style:none;mso-wrap-distance-left:0;mso-wrap-distance-top:0;mso-wrap-distance-right:0;mso-wrap-distance-bottom:0;mso-position-horizontal:left;mso-position-horizontal-relative:page;mso-position-vertical:top;mso-position-vertical-relative:page;v-text-anchor:top" o:gfxdata="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" filled="f" stroked="f">
-              <v:fill o:detectmouseclick="t"/>
               <v:textbox style="mso-fit-shape-to-text:t" inset="20pt,15pt,0,0">
                 <w:txbxContent>
                   <w:p>
@@ -406,7 +382,6 @@
               <v:path gradientshapeok="t" o:connecttype="rect"/>
             </v:shapetype>
             <v:shape id="Text Box 3" o:spid="_x0000_s1027" type="#_x0000_t202" alt="[Limited Sharing]" style="position:absolute;margin-left:0;margin-top:0;width:89.05pt;height:29.15pt;z-index:251660288;visibility:visible;mso-wrap-style:none;mso-wrap-distance-left:0;mso-wrap-distance-top:0;mso-wrap-distance-right:0;mso-wrap-distance-bottom:0;mso-position-horizontal:left;mso-position-horizontal-relative:page;mso-position-vertical:top;mso-position-vertical-relative:page;v-text-anchor:top" o:gfxdata="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" filled="f" stroked="f">
-              <v:fill o:detectmouseclick="t"/>
               <v:textbox style="mso-fit-shape-to-text:t" inset="20pt,15pt,0,0">
                 <w:txbxContent>
                   <w:p>
@@ -537,7 +512,6 @@
               <v:path gradientshapeok="t" o:connecttype="rect"/>
             </v:shapetype>
             <v:shape id="Text Box 1" o:spid="_x0000_s1028" type="#_x0000_t202" alt="[Limited Sharing]" style="position:absolute;margin-left:0;margin-top:0;width:89.05pt;height:29.15pt;z-index:251658240;visibility:visible;mso-wrap-style:none;mso-wrap-distance-left:0;mso-wrap-distance-top:0;mso-wrap-distance-right:0;mso-wrap-distance-bottom:0;mso-position-horizontal:left;mso-position-horizontal-relative:page;mso-position-vertical:top;mso-position-vertical-relative:page;v-text-anchor:top" o:gfxdata="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" filled="f" stroked="f">
-              <v:fill o:detectmouseclick="t"/>
               <v:textbox style="mso-fit-shape-to-text:t" inset="20pt,15pt,0,0">
                 <w:txbxContent>
                   <w:p>
@@ -1176,6 +1150,7 @@
   <w:style w:type="character" w:default="1" w:styleId="DefaultParagraphFont">
     <w:name w:val="Default Paragraph Font"/>
     <w:uiPriority w:val="1"/>
+    <w:semiHidden/>
     <w:unhideWhenUsed/>
   </w:style>
   <w:style w:type="table" w:default="1" w:styleId="TableNormal">

</xml_diff>